<commit_message>
Updated Release Notes and Rest API Manual
Updated Release Notes and Rest API Manual
</commit_message>
<xml_diff>
--- a/Documents/ReleaseNotes/ReleaseNotes_v4.4_BAE-SQ-M-20180716.docx
+++ b/Documents/ReleaseNotes/ReleaseNotes_v4.4_BAE-SQ-M-20180716.docx
@@ -3547,6 +3547,17 @@
           <w:szCs w:val="32"/>
         </w:rPr>
         <w:lastRenderedPageBreak/>
+        <w:t xml:space="preserve">Latest Enhancements - </w:t>
+      </w:r>
+      <w:bookmarkStart w:id="0" w:name="_GoBack"/>
+      <w:bookmarkEnd w:id="0"/>
+      <w:r>
+        <w:rPr>
+          <w:rFonts w:ascii="Cambria" w:hAnsi="Cambria"/>
+          <w:color w:val="0070C0"/>
+          <w:sz w:val="32"/>
+          <w:szCs w:val="32"/>
+        </w:rPr>
         <w:t xml:space="preserve">REST </w:t>
       </w:r>
       <w:r>
@@ -4256,7 +4267,16 @@
           <w:szCs w:val="32"/>
         </w:rPr>
         <w:lastRenderedPageBreak/>
-        <w:t>Known Issues and Problems</w:t>
+        <w:t xml:space="preserve">Known Issues and </w:t>
+      </w:r>
+      <w:r>
+        <w:rPr>
+          <w:rFonts w:ascii="Cambria" w:hAnsi="Cambria"/>
+          <w:color w:val="0070C0"/>
+          <w:sz w:val="32"/>
+          <w:szCs w:val="32"/>
+        </w:rPr>
+        <w:t>Limitations</w:t>
       </w:r>
     </w:p>
     <w:p>
@@ -4304,6 +4324,14 @@
         </w:rPr>
         <w:t xml:space="preserve"> API)</w:t>
       </w:r>
+      <w:r>
+        <w:rPr>
+          <w:rFonts w:ascii="Cambria" w:hAnsi="Cambria"/>
+          <w:sz w:val="24"/>
+          <w:szCs w:val="24"/>
+        </w:rPr>
+        <w:t>.</w:t>
+      </w:r>
     </w:p>
     <w:p>
       <w:pPr>
@@ -4324,7 +4352,71 @@
           <w:sz w:val="24"/>
           <w:szCs w:val="24"/>
         </w:rPr>
-        <w:t>14289 - Passing wrong Collaboration Id and Member Id to Submit API will return the same values (</w:t>
+        <w:t>14301</w:t>
+      </w:r>
+      <w:r>
+        <w:rPr>
+          <w:rFonts w:ascii="Cambria" w:hAnsi="Cambria"/>
+          <w:sz w:val="24"/>
+          <w:szCs w:val="24"/>
+        </w:rPr>
+        <w:t>, 14303</w:t>
+      </w:r>
+      <w:r>
+        <w:rPr>
+          <w:rFonts w:ascii="Cambria" w:hAnsi="Cambria"/>
+          <w:sz w:val="24"/>
+          <w:szCs w:val="24"/>
+        </w:rPr>
+        <w:t xml:space="preserve"> </w:t>
+      </w:r>
+      <w:r>
+        <w:rPr>
+          <w:rFonts w:ascii="Cambria" w:hAnsi="Cambria"/>
+          <w:sz w:val="24"/>
+          <w:szCs w:val="24"/>
+        </w:rPr>
+        <w:t>–</w:t>
+      </w:r>
+      <w:r>
+        <w:rPr>
+          <w:rFonts w:ascii="Cambria" w:hAnsi="Cambria"/>
+          <w:sz w:val="24"/>
+          <w:szCs w:val="24"/>
+        </w:rPr>
+        <w:t xml:space="preserve"> R</w:t>
+      </w:r>
+      <w:r>
+        <w:rPr>
+          <w:rFonts w:ascii="Cambria" w:hAnsi="Cambria"/>
+          <w:sz w:val="24"/>
+          <w:szCs w:val="24"/>
+        </w:rPr>
+        <w:t>efresh</w:t>
+      </w:r>
+      <w:r>
+        <w:rPr>
+          <w:rFonts w:ascii="Cambria" w:hAnsi="Cambria"/>
+          <w:sz w:val="24"/>
+          <w:szCs w:val="24"/>
+        </w:rPr>
+        <w:t xml:space="preserve"> API call will result into no data when Row Access Criteria or Column Access Criteria is modified</w:t>
+      </w:r>
+      <w:r>
+        <w:rPr>
+          <w:rFonts w:ascii="Cambria" w:hAnsi="Cambria"/>
+          <w:sz w:val="24"/>
+          <w:szCs w:val="24"/>
+        </w:rPr>
+        <w:t xml:space="preserve"> </w:t>
+      </w:r>
+      <w:r>
+        <w:rPr>
+          <w:rFonts w:ascii="Cambria" w:hAnsi="Cambria"/>
+          <w:sz w:val="24"/>
+          <w:szCs w:val="24"/>
+        </w:rPr>
+        <w:t>(</w:t>
       </w:r>
       <w:r>
         <w:rPr>
@@ -4341,6 +4433,14 @@
           <w:szCs w:val="24"/>
         </w:rPr>
         <w:t xml:space="preserve"> API)</w:t>
+      </w:r>
+      <w:r>
+        <w:rPr>
+          <w:rFonts w:ascii="Cambria" w:hAnsi="Cambria"/>
+          <w:sz w:val="24"/>
+          <w:szCs w:val="24"/>
+        </w:rPr>
+        <w:t>.</w:t>
       </w:r>
     </w:p>
     <w:p>
@@ -4362,47 +4462,111 @@
           <w:sz w:val="24"/>
           <w:szCs w:val="24"/>
         </w:rPr>
-        <w:t>14301 - R</w:t>
-      </w:r>
-      <w:r>
-        <w:rPr>
-          <w:rFonts w:ascii="Cambria" w:hAnsi="Cambria"/>
-          <w:sz w:val="24"/>
-          <w:szCs w:val="24"/>
-        </w:rPr>
-        <w:t xml:space="preserve">efresh </w:t>
-      </w:r>
-      <w:r>
-        <w:rPr>
-          <w:rFonts w:ascii="Cambria" w:hAnsi="Cambria"/>
-          <w:sz w:val="24"/>
-          <w:szCs w:val="24"/>
-        </w:rPr>
-        <w:t xml:space="preserve">issue when Row Access Criteria is changed </w:t>
-      </w:r>
-      <w:r>
-        <w:rPr>
-          <w:rFonts w:ascii="Cambria" w:hAnsi="Cambria"/>
-          <w:sz w:val="24"/>
-          <w:szCs w:val="24"/>
-        </w:rPr>
-        <w:t>(</w:t>
-      </w:r>
-      <w:r>
-        <w:rPr>
-          <w:rFonts w:ascii="Cambria" w:hAnsi="Cambria"/>
-          <w:sz w:val="24"/>
-          <w:szCs w:val="24"/>
-        </w:rPr>
-        <w:t>REST</w:t>
-      </w:r>
-      <w:r>
-        <w:rPr>
-          <w:rFonts w:ascii="Cambria" w:hAnsi="Cambria"/>
-          <w:sz w:val="24"/>
-          <w:szCs w:val="24"/>
-        </w:rPr>
-        <w:t xml:space="preserve"> API)</w:t>
+        <w:t xml:space="preserve">14306 - </w:t>
+      </w:r>
+      <w:r>
+        <w:rPr>
+          <w:rFonts w:ascii="Cambria" w:hAnsi="Cambria"/>
+          <w:sz w:val="24"/>
+          <w:szCs w:val="24"/>
+        </w:rPr>
+        <w:t xml:space="preserve">When the Column Access </w:t>
+      </w:r>
+      <w:r>
+        <w:rPr>
+          <w:rFonts w:ascii="Cambria" w:hAnsi="Cambria"/>
+          <w:sz w:val="24"/>
+          <w:szCs w:val="24"/>
+        </w:rPr>
+        <w:t xml:space="preserve">Criteria </w:t>
+      </w:r>
+      <w:r>
+        <w:rPr>
+          <w:rFonts w:ascii="Cambria" w:hAnsi="Cambria"/>
+          <w:sz w:val="24"/>
+          <w:szCs w:val="24"/>
+        </w:rPr>
+        <w:t xml:space="preserve">is set from the UT, it is not returning the correct </w:t>
+      </w:r>
+      <w:r>
+        <w:rPr>
+          <w:rFonts w:ascii="Cambria" w:hAnsi="Cambria"/>
+          <w:sz w:val="24"/>
+          <w:szCs w:val="24"/>
+        </w:rPr>
+        <w:t xml:space="preserve">Cell Access Flag </w:t>
+      </w:r>
+      <w:r>
+        <w:rPr>
+          <w:rFonts w:ascii="Cambria" w:hAnsi="Cambria"/>
+          <w:sz w:val="24"/>
+          <w:szCs w:val="24"/>
+        </w:rPr>
+        <w:t xml:space="preserve">for REST API. </w:t>
+      </w:r>
+      <w:r>
+        <w:rPr>
+          <w:rFonts w:ascii="Cambria" w:hAnsi="Cambria"/>
+          <w:sz w:val="24"/>
+          <w:szCs w:val="24"/>
+        </w:rPr>
+        <w:t>As a work around</w:t>
+      </w:r>
+      <w:r>
+        <w:rPr>
+          <w:rFonts w:ascii="Cambria" w:hAnsi="Cambria"/>
+          <w:sz w:val="24"/>
+          <w:szCs w:val="24"/>
+        </w:rPr>
+        <w:t xml:space="preserve">, the Column Access </w:t>
+      </w:r>
+      <w:r>
+        <w:rPr>
+          <w:rFonts w:ascii="Cambria" w:hAnsi="Cambria"/>
+          <w:sz w:val="24"/>
+          <w:szCs w:val="24"/>
+        </w:rPr>
+        <w:t xml:space="preserve">Criteria </w:t>
+      </w:r>
+      <w:r>
+        <w:rPr>
+          <w:rFonts w:ascii="Cambria" w:hAnsi="Cambria"/>
+          <w:sz w:val="24"/>
+          <w:szCs w:val="24"/>
+        </w:rPr>
+        <w:t xml:space="preserve">should be set from browser </w:t>
+      </w:r>
+      <w:r>
+        <w:rPr>
+          <w:rFonts w:ascii="Cambria" w:hAnsi="Cambria"/>
+          <w:sz w:val="24"/>
+          <w:szCs w:val="24"/>
+        </w:rPr>
+        <w:t xml:space="preserve">as well as from </w:t>
+      </w:r>
+      <w:r>
+        <w:rPr>
+          <w:rFonts w:ascii="Cambria" w:hAnsi="Cambria"/>
+          <w:sz w:val="24"/>
+          <w:szCs w:val="24"/>
+        </w:rPr>
+        <w:t>UT</w:t>
+      </w:r>
+      <w:r>
+        <w:rPr>
+          <w:rFonts w:ascii="Cambria" w:hAnsi="Cambria"/>
+          <w:sz w:val="24"/>
+          <w:szCs w:val="24"/>
+        </w:rPr>
+        <w:t xml:space="preserve"> (REST API)</w:t>
+      </w:r>
+      <w:r>
+        <w:rPr>
+          <w:rFonts w:ascii="Cambria" w:hAnsi="Cambria"/>
+          <w:sz w:val="24"/>
+          <w:szCs w:val="24"/>
+        </w:rPr>
+        <w:t>.</w:t>
       </w:r>
     </w:p>
     <w:p>
@@ -4424,47 +4588,87 @@
           <w:sz w:val="24"/>
           <w:szCs w:val="24"/>
         </w:rPr>
-        <w:t xml:space="preserve">14303 </w:t>
-      </w:r>
-      <w:r>
-        <w:rPr>
-          <w:rFonts w:ascii="Cambria" w:hAnsi="Cambria"/>
-          <w:sz w:val="24"/>
-          <w:szCs w:val="24"/>
-        </w:rPr>
-        <w:t>–</w:t>
-      </w:r>
-      <w:r>
-        <w:rPr>
-          <w:rFonts w:ascii="Cambria" w:hAnsi="Cambria"/>
-          <w:sz w:val="24"/>
-          <w:szCs w:val="24"/>
-        </w:rPr>
-        <w:t xml:space="preserve"> </w:t>
-      </w:r>
-      <w:r>
-        <w:rPr>
-          <w:rFonts w:ascii="Cambria" w:hAnsi="Cambria"/>
-          <w:sz w:val="24"/>
-          <w:szCs w:val="24"/>
-        </w:rPr>
-        <w:t>Refresh issue when Column Access Criteria is changed from Hidden to Unhidden (</w:t>
-      </w:r>
-      <w:r>
-        <w:rPr>
-          <w:rFonts w:ascii="Cambria" w:hAnsi="Cambria"/>
-          <w:sz w:val="24"/>
-          <w:szCs w:val="24"/>
-        </w:rPr>
-        <w:t>REST</w:t>
-      </w:r>
-      <w:r>
-        <w:rPr>
-          <w:rFonts w:ascii="Cambria" w:hAnsi="Cambria"/>
-          <w:sz w:val="24"/>
-          <w:szCs w:val="24"/>
-        </w:rPr>
-        <w:t xml:space="preserve"> API)</w:t>
+        <w:t>For now, we are providing the Success and Failure operations through the response body</w:t>
+      </w:r>
+      <w:r>
+        <w:rPr>
+          <w:rFonts w:ascii="Cambria" w:hAnsi="Cambria"/>
+          <w:sz w:val="24"/>
+          <w:szCs w:val="24"/>
+        </w:rPr>
+        <w:t>,</w:t>
+      </w:r>
+      <w:r>
+        <w:rPr>
+          <w:rFonts w:ascii="Cambria" w:hAnsi="Cambria"/>
+          <w:sz w:val="24"/>
+          <w:szCs w:val="24"/>
+        </w:rPr>
+        <w:t xml:space="preserve"> given HTTP </w:t>
+      </w:r>
+      <w:r>
+        <w:rPr>
+          <w:rFonts w:ascii="Cambria" w:hAnsi="Cambria"/>
+          <w:sz w:val="24"/>
+          <w:szCs w:val="24"/>
+        </w:rPr>
+        <w:t>S</w:t>
+      </w:r>
+      <w:r>
+        <w:rPr>
+          <w:rFonts w:ascii="Cambria" w:hAnsi="Cambria"/>
+          <w:sz w:val="24"/>
+          <w:szCs w:val="24"/>
+        </w:rPr>
+        <w:t xml:space="preserve">tatus </w:t>
+      </w:r>
+      <w:r>
+        <w:rPr>
+          <w:rFonts w:ascii="Cambria" w:hAnsi="Cambria"/>
+          <w:sz w:val="24"/>
+          <w:szCs w:val="24"/>
+        </w:rPr>
+        <w:t>C</w:t>
+      </w:r>
+      <w:r>
+        <w:rPr>
+          <w:rFonts w:ascii="Cambria" w:hAnsi="Cambria"/>
+          <w:sz w:val="24"/>
+          <w:szCs w:val="24"/>
+        </w:rPr>
+        <w:t xml:space="preserve">ode as 200. But we have 1 API call for Delete Collaboration that complies with the HTTP Protocol </w:t>
+      </w:r>
+      <w:r>
+        <w:rPr>
+          <w:rFonts w:ascii="Cambria" w:hAnsi="Cambria"/>
+          <w:sz w:val="24"/>
+          <w:szCs w:val="24"/>
+        </w:rPr>
+        <w:t xml:space="preserve">Standards </w:t>
+      </w:r>
+      <w:r>
+        <w:rPr>
+          <w:rFonts w:ascii="Cambria" w:hAnsi="Cambria"/>
+          <w:sz w:val="24"/>
+          <w:szCs w:val="24"/>
+        </w:rPr>
+        <w:t>and returns appropriate error code</w:t>
+      </w:r>
+      <w:r>
+        <w:rPr>
+          <w:rFonts w:ascii="Cambria" w:hAnsi="Cambria"/>
+          <w:sz w:val="24"/>
+          <w:szCs w:val="24"/>
+        </w:rPr>
+        <w:t>. Next release of REST API will ensure that all API calls adhere to HTTP standards</w:t>
+      </w:r>
+      <w:r>
+        <w:rPr>
+          <w:rFonts w:ascii="Cambria" w:hAnsi="Cambria"/>
+          <w:sz w:val="24"/>
+          <w:szCs w:val="24"/>
+        </w:rPr>
+        <w:t>.</w:t>
       </w:r>
     </w:p>
     <w:p>
@@ -4486,10 +4690,50 @@
           <w:sz w:val="24"/>
           <w:szCs w:val="24"/>
         </w:rPr>
-        <w:t>When the Column Access is set from the UT, it is not returning the correct value for REST API. In order to fix this issue, the Column Access should be set from browser also along with UT.</w:t>
-      </w:r>
-      <w:bookmarkStart w:id="0" w:name="_GoBack"/>
-      <w:bookmarkEnd w:id="0"/>
+        <w:t xml:space="preserve">Multiple Cuboid to Cuboid </w:t>
+      </w:r>
+      <w:proofErr w:type="spellStart"/>
+      <w:r>
+        <w:rPr>
+          <w:rFonts w:ascii="Cambria" w:hAnsi="Cambria"/>
+          <w:sz w:val="24"/>
+          <w:szCs w:val="24"/>
+        </w:rPr>
+        <w:t>Supermerge</w:t>
+      </w:r>
+      <w:proofErr w:type="spellEnd"/>
+      <w:r>
+        <w:rPr>
+          <w:rFonts w:ascii="Cambria" w:hAnsi="Cambria"/>
+          <w:sz w:val="24"/>
+          <w:szCs w:val="24"/>
+        </w:rPr>
+        <w:t xml:space="preserve"> </w:t>
+      </w:r>
+      <w:r>
+        <w:rPr>
+          <w:rFonts w:ascii="Cambria" w:hAnsi="Cambria"/>
+          <w:sz w:val="24"/>
+          <w:szCs w:val="24"/>
+        </w:rPr>
+        <w:t>does not support Update</w:t>
+      </w:r>
+      <w:r>
+        <w:rPr>
+          <w:rFonts w:ascii="Cambria" w:hAnsi="Cambria"/>
+          <w:sz w:val="24"/>
+          <w:szCs w:val="24"/>
+        </w:rPr>
+        <w:t xml:space="preserve"> Flag</w:t>
+      </w:r>
+      <w:r>
+        <w:rPr>
+          <w:rFonts w:ascii="Cambria" w:hAnsi="Cambria"/>
+          <w:sz w:val="24"/>
+          <w:szCs w:val="24"/>
+        </w:rPr>
+        <w:t>.</w:t>
+      </w:r>
     </w:p>
     <w:p>
       <w:pPr>
@@ -4510,7 +4754,23 @@
           <w:sz w:val="24"/>
           <w:szCs w:val="24"/>
         </w:rPr>
-        <w:t>Multiple Cuboid to Cuboid does not support Column Updates</w:t>
+        <w:t xml:space="preserve">Table History does not work </w:t>
+      </w:r>
+      <w:r>
+        <w:rPr>
+          <w:rFonts w:ascii="Cambria" w:hAnsi="Cambria"/>
+          <w:sz w:val="24"/>
+          <w:szCs w:val="24"/>
+        </w:rPr>
+        <w:t>for Dynamically Downloaded Cuboid</w:t>
+      </w:r>
+      <w:r>
+        <w:rPr>
+          <w:rFonts w:ascii="Cambria" w:hAnsi="Cambria"/>
+          <w:sz w:val="24"/>
+          <w:szCs w:val="24"/>
+        </w:rPr>
+        <w:t>.</w:t>
       </w:r>
     </w:p>
     <w:p>
@@ -4532,15 +4792,15 @@
           <w:sz w:val="24"/>
           <w:szCs w:val="24"/>
         </w:rPr>
-        <w:t xml:space="preserve">Table History does not work </w:t>
-      </w:r>
-      <w:r>
-        <w:rPr>
-          <w:rFonts w:ascii="Cambria" w:hAnsi="Cambria"/>
-          <w:sz w:val="24"/>
-          <w:szCs w:val="24"/>
-        </w:rPr>
-        <w:t>for Dynamically Downloaded Cuboid</w:t>
+        <w:t>Pipe Symbol (|) is not allowed in the Column names</w:t>
+      </w:r>
+      <w:r>
+        <w:rPr>
+          <w:rFonts w:ascii="Cambria" w:hAnsi="Cambria"/>
+          <w:sz w:val="24"/>
+          <w:szCs w:val="24"/>
+        </w:rPr>
+        <w:t>.</w:t>
       </w:r>
     </w:p>
     <w:p>
@@ -4562,30 +4822,26 @@
           <w:sz w:val="24"/>
           <w:szCs w:val="24"/>
         </w:rPr>
-        <w:t>Pipe Symbol (|) is not allowed in the Column names</w:t>
+        <w:t>Submit does not support with zero number of rows</w:t>
+      </w:r>
+      <w:r>
+        <w:rPr>
+          <w:rFonts w:ascii="Cambria" w:hAnsi="Cambria"/>
+          <w:sz w:val="24"/>
+          <w:szCs w:val="24"/>
+        </w:rPr>
+        <w:t>.</w:t>
       </w:r>
     </w:p>
     <w:p>
       <w:pPr>
         <w:pStyle w:val="ListParagraph"/>
-        <w:numPr>
-          <w:ilvl w:val="0"/>
-          <w:numId w:val="2"/>
-        </w:numPr>
-        <w:rPr>
-          <w:rFonts w:ascii="Cambria" w:hAnsi="Cambria"/>
-          <w:sz w:val="24"/>
-          <w:szCs w:val="24"/>
-        </w:rPr>
-      </w:pPr>
-      <w:r>
-        <w:rPr>
-          <w:rFonts w:ascii="Cambria" w:hAnsi="Cambria"/>
-          <w:sz w:val="24"/>
-          <w:szCs w:val="24"/>
-        </w:rPr>
-        <w:t>Submit does not support with zero number of rows</w:t>
-      </w:r>
+        <w:rPr>
+          <w:rFonts w:ascii="Cambria" w:hAnsi="Cambria"/>
+          <w:sz w:val="24"/>
+          <w:szCs w:val="24"/>
+        </w:rPr>
+      </w:pPr>
     </w:p>
     <w:sectPr>
       <w:headerReference w:type="default" r:id="rId7"/>

</xml_diff>